<commit_message>
Realizados cambios en las pruebas
</commit_message>
<xml_diff>
--- a/Docs/Test Plans/PlanPruebas-LimitarCajaComentario.docx
+++ b/Docs/Test Plans/PlanPruebas-LimitarCajaComentario.docx
@@ -355,6 +355,7 @@
         </w:rPr>
         <w:t xml:space="preserve">En esta sección se definen las pruebas de aceptación extraídas de la entrevista con el </w:t>
       </w:r>
+      <w:proofErr w:type="spellStart"/>
       <w:r>
         <w:rPr>
           <w:rStyle w:val="normaltextrun"/>
@@ -364,8 +365,33 @@
           <w:sz w:val="22"/>
           <w:szCs w:val="22"/>
         </w:rPr>
-        <w:t>Product Owner</w:t>
-      </w:r>
+        <w:t>Product</w:t>
+      </w:r>
+      <w:proofErr w:type="spellEnd"/>
+      <w:r>
+        <w:rPr>
+          <w:rStyle w:val="normaltextrun"/>
+          <w:rFonts w:ascii="Calibri Light" w:hAnsi="Calibri Light" w:cs="Calibri Light"/>
+          <w:i/>
+          <w:iCs/>
+          <w:sz w:val="22"/>
+          <w:szCs w:val="22"/>
+        </w:rPr>
+        <w:t xml:space="preserve"> </w:t>
+      </w:r>
+      <w:proofErr w:type="spellStart"/>
+      <w:r>
+        <w:rPr>
+          <w:rStyle w:val="normaltextrun"/>
+          <w:rFonts w:ascii="Calibri Light" w:hAnsi="Calibri Light" w:cs="Calibri Light"/>
+          <w:i/>
+          <w:iCs/>
+          <w:sz w:val="22"/>
+          <w:szCs w:val="22"/>
+        </w:rPr>
+        <w:t>Owner</w:t>
+      </w:r>
+      <w:proofErr w:type="spellEnd"/>
       <w:r>
         <w:rPr>
           <w:rStyle w:val="normaltextrun"/>
@@ -831,7 +857,27 @@
           <w:sz w:val="22"/>
           <w:szCs w:val="22"/>
         </w:rPr>
-        <w:t xml:space="preserve">En las pruebas de interfaz, que se realizarán con la ayuda de la librería de pruebas "Espresso", se comprobará que las interfaces se comportan acorde a lo descrito en los casos de prueba de aceptación. </w:t>
+        <w:t>En las pruebas de interfaz, que se realizarán con la ayuda de la librería de pruebas "</w:t>
+      </w:r>
+      <w:proofErr w:type="spellStart"/>
+      <w:r>
+        <w:rPr>
+          <w:rStyle w:val="normaltextrun"/>
+          <w:rFonts w:ascii="Calibri Light" w:hAnsi="Calibri Light" w:cs="Calibri Light"/>
+          <w:sz w:val="22"/>
+          <w:szCs w:val="22"/>
+        </w:rPr>
+        <w:t>Espresso</w:t>
+      </w:r>
+      <w:proofErr w:type="spellEnd"/>
+      <w:r>
+        <w:rPr>
+          <w:rStyle w:val="normaltextrun"/>
+          <w:rFonts w:ascii="Calibri Light" w:hAnsi="Calibri Light" w:cs="Calibri Light"/>
+          <w:sz w:val="22"/>
+          <w:szCs w:val="22"/>
+        </w:rPr>
+        <w:t xml:space="preserve">", se comprobará que las interfaces se comportan acorde a lo descrito en los casos de prueba de aceptación. </w:t>
       </w:r>
       <w:r>
         <w:rPr>
@@ -875,7 +921,27 @@
           <w:sz w:val="22"/>
           <w:szCs w:val="22"/>
         </w:rPr>
-        <w:t>En anhadirGasolineraFavoritaUITest.anhadeFavorito():</w:t>
+        <w:t xml:space="preserve">En </w:t>
+      </w:r>
+      <w:proofErr w:type="spellStart"/>
+      <w:r>
+        <w:rPr>
+          <w:rStyle w:val="normaltextrun"/>
+          <w:rFonts w:ascii="Calibri Light" w:hAnsi="Calibri Light" w:cs="Calibri Light"/>
+          <w:sz w:val="22"/>
+          <w:szCs w:val="22"/>
+        </w:rPr>
+        <w:t>anhadirGasolineraFavoritaUITest.anhadeFavorito</w:t>
+      </w:r>
+      <w:proofErr w:type="spellEnd"/>
+      <w:r>
+        <w:rPr>
+          <w:rStyle w:val="normaltextrun"/>
+          <w:rFonts w:ascii="Calibri Light" w:hAnsi="Calibri Light" w:cs="Calibri Light"/>
+          <w:sz w:val="22"/>
+          <w:szCs w:val="22"/>
+        </w:rPr>
+        <w:t>():</w:t>
       </w:r>
     </w:p>
     <w:p>
@@ -1223,8 +1289,6 @@
       <w:r>
         <w:t xml:space="preserve"> de añadir comentario</w:t>
       </w:r>
-      <w:bookmarkStart w:id="0" w:name="_GoBack"/>
-      <w:bookmarkEnd w:id="0"/>
       <w:r>
         <w:t>.</w:t>
       </w:r>
@@ -1261,43 +1325,659 @@
           <w:sz w:val="22"/>
           <w:szCs w:val="22"/>
         </w:rPr>
+        <w:t>Para clarificar, estas son las líneas de código añadidas al test:</w:t>
+      </w:r>
+    </w:p>
+    <w:p>
+      <w:pPr>
+        <w:pStyle w:val="paragraph"/>
+        <w:spacing w:before="0" w:beforeAutospacing="0" w:after="0" w:afterAutospacing="0"/>
+        <w:textAlignment w:val="baseline"/>
+        <w:rPr>
+          <w:rStyle w:val="normaltextrun"/>
+          <w:rFonts w:ascii="Calibri Light" w:hAnsi="Calibri Light" w:cs="Calibri Light"/>
+          <w:b/>
+          <w:bCs/>
+          <w:sz w:val="22"/>
+          <w:szCs w:val="22"/>
+        </w:rPr>
+      </w:pPr>
+      <w:r>
+        <w:rPr>
+          <w:rStyle w:val="normaltextrun"/>
+          <w:rFonts w:ascii="Calibri Light" w:hAnsi="Calibri Light" w:cs="Calibri Light"/>
+          <w:b/>
+          <w:bCs/>
+          <w:sz w:val="22"/>
+          <w:szCs w:val="22"/>
+        </w:rPr>
+        <w:t>UT1.c</w:t>
+      </w:r>
+    </w:p>
+    <w:p>
+      <w:pPr>
+        <w:pStyle w:val="HTMLconformatoprevio"/>
+        <w:shd w:val="clear" w:color="auto" w:fill="2B2B2B"/>
+        <w:rPr>
+          <w:rFonts w:ascii="Consolas" w:hAnsi="Consolas"/>
+          <w:color w:val="A9B7C6"/>
+        </w:rPr>
+      </w:pPr>
+      <w:r>
+        <w:rPr>
+          <w:rFonts w:ascii="Consolas" w:hAnsi="Consolas"/>
+          <w:color w:val="808080"/>
+        </w:rPr>
+        <w:t>// Comprobamos que el contador de caracteres es de 19</w:t>
+      </w:r>
+      <w:r>
+        <w:rPr>
+          <w:rFonts w:ascii="Consolas" w:hAnsi="Consolas"/>
+          <w:color w:val="808080"/>
+        </w:rPr>
+        <w:br/>
+      </w:r>
+      <w:r>
+        <w:rPr>
+          <w:rFonts w:ascii="Consolas" w:hAnsi="Consolas"/>
+          <w:i/>
+          <w:iCs/>
+          <w:color w:val="A9B7C6"/>
+        </w:rPr>
+        <w:t>onView</w:t>
+      </w:r>
+      <w:r>
+        <w:rPr>
+          <w:rFonts w:ascii="Consolas" w:hAnsi="Consolas"/>
+          <w:color w:val="A9B7C6"/>
+        </w:rPr>
+        <w:t>(</w:t>
+      </w:r>
+      <w:r>
+        <w:rPr>
+          <w:rFonts w:ascii="Consolas" w:hAnsi="Consolas"/>
+          <w:i/>
+          <w:iCs/>
+          <w:color w:val="A9B7C6"/>
+        </w:rPr>
+        <w:t>withId</w:t>
+      </w:r>
+      <w:r>
+        <w:rPr>
+          <w:rFonts w:ascii="Consolas" w:hAnsi="Consolas"/>
+          <w:color w:val="A9B7C6"/>
+        </w:rPr>
+        <w:t>(R.</w:t>
+      </w:r>
+      <w:proofErr w:type="gramStart"/>
+      <w:r>
+        <w:rPr>
+          <w:rFonts w:ascii="Consolas" w:hAnsi="Consolas"/>
+          <w:color w:val="A9B7C6"/>
+        </w:rPr>
+        <w:t>id.</w:t>
+      </w:r>
+      <w:r>
+        <w:rPr>
+          <w:rFonts w:ascii="Consolas" w:hAnsi="Consolas"/>
+          <w:i/>
+          <w:iCs/>
+          <w:color w:val="9876AA"/>
+        </w:rPr>
+        <w:t>textNumCaracteresActual</w:t>
+      </w:r>
+      <w:proofErr w:type="gramEnd"/>
+      <w:r>
+        <w:rPr>
+          <w:rFonts w:ascii="Consolas" w:hAnsi="Consolas"/>
+          <w:color w:val="A9B7C6"/>
+        </w:rPr>
+        <w:t>)).check(</w:t>
+      </w:r>
+      <w:r>
+        <w:rPr>
+          <w:rFonts w:ascii="Consolas" w:hAnsi="Consolas"/>
+          <w:i/>
+          <w:iCs/>
+          <w:color w:val="A9B7C6"/>
+        </w:rPr>
+        <w:t>matches</w:t>
+      </w:r>
+      <w:r>
+        <w:rPr>
+          <w:rFonts w:ascii="Consolas" w:hAnsi="Consolas"/>
+          <w:color w:val="A9B7C6"/>
+        </w:rPr>
+        <w:t>(</w:t>
+      </w:r>
+      <w:r>
+        <w:rPr>
+          <w:rFonts w:ascii="Consolas" w:hAnsi="Consolas"/>
+          <w:i/>
+          <w:iCs/>
+          <w:color w:val="A9B7C6"/>
+        </w:rPr>
+        <w:t>withText</w:t>
+      </w:r>
+      <w:r>
+        <w:rPr>
+          <w:rFonts w:ascii="Consolas" w:hAnsi="Consolas"/>
+          <w:color w:val="A9B7C6"/>
+        </w:rPr>
+        <w:t>(</w:t>
+      </w:r>
+      <w:r>
+        <w:rPr>
+          <w:rFonts w:ascii="Consolas" w:hAnsi="Consolas"/>
+          <w:color w:val="6A8759"/>
+        </w:rPr>
+        <w:t>"19"</w:t>
+      </w:r>
+      <w:r>
+        <w:rPr>
+          <w:rFonts w:ascii="Consolas" w:hAnsi="Consolas"/>
+          <w:color w:val="A9B7C6"/>
+        </w:rPr>
+        <w:t>)))</w:t>
+      </w:r>
+      <w:r>
+        <w:rPr>
+          <w:rFonts w:ascii="Consolas" w:hAnsi="Consolas"/>
+          <w:color w:val="CC7832"/>
+        </w:rPr>
+        <w:t>;</w:t>
+      </w:r>
+    </w:p>
+    <w:p>
+      <w:pPr>
+        <w:pStyle w:val="paragraph"/>
+        <w:spacing w:before="0" w:beforeAutospacing="0" w:after="0" w:afterAutospacing="0"/>
+        <w:textAlignment w:val="baseline"/>
+        <w:rPr>
+          <w:rStyle w:val="normaltextrun"/>
+          <w:rFonts w:ascii="Calibri Light" w:hAnsi="Calibri Light" w:cs="Calibri Light"/>
+          <w:sz w:val="22"/>
+          <w:szCs w:val="22"/>
+        </w:rPr>
+      </w:pPr>
+    </w:p>
+    <w:p>
+      <w:pPr>
+        <w:pStyle w:val="paragraph"/>
+        <w:spacing w:before="0" w:beforeAutospacing="0" w:after="0" w:afterAutospacing="0"/>
+        <w:textAlignment w:val="baseline"/>
+        <w:rPr>
+          <w:rStyle w:val="normaltextrun"/>
+          <w:rFonts w:ascii="Calibri Light" w:hAnsi="Calibri Light" w:cs="Calibri Light"/>
+          <w:b/>
+          <w:bCs/>
+          <w:sz w:val="22"/>
+          <w:szCs w:val="22"/>
+        </w:rPr>
+      </w:pPr>
+      <w:r>
+        <w:rPr>
+          <w:rStyle w:val="normaltextrun"/>
+          <w:rFonts w:ascii="Calibri Light" w:hAnsi="Calibri Light" w:cs="Calibri Light"/>
+          <w:b/>
+          <w:bCs/>
+          <w:sz w:val="22"/>
+          <w:szCs w:val="22"/>
+        </w:rPr>
+        <w:t>UT1.d</w:t>
+      </w:r>
+    </w:p>
+    <w:p>
+      <w:pPr>
+        <w:shd w:val="clear" w:color="auto" w:fill="2B2B2B"/>
+        <w:tabs>
+          <w:tab w:val="left" w:pos="916"/>
+          <w:tab w:val="left" w:pos="1832"/>
+          <w:tab w:val="left" w:pos="2748"/>
+          <w:tab w:val="left" w:pos="3664"/>
+          <w:tab w:val="left" w:pos="4580"/>
+          <w:tab w:val="left" w:pos="5496"/>
+          <w:tab w:val="left" w:pos="6412"/>
+          <w:tab w:val="left" w:pos="7328"/>
+          <w:tab w:val="left" w:pos="8244"/>
+          <w:tab w:val="left" w:pos="9160"/>
+          <w:tab w:val="left" w:pos="10076"/>
+          <w:tab w:val="left" w:pos="10992"/>
+          <w:tab w:val="left" w:pos="11908"/>
+          <w:tab w:val="left" w:pos="12824"/>
+          <w:tab w:val="left" w:pos="13740"/>
+          <w:tab w:val="left" w:pos="14656"/>
+        </w:tabs>
+        <w:spacing w:after="0" w:line="240" w:lineRule="auto"/>
+        <w:rPr>
+          <w:rStyle w:val="normaltextrun"/>
+          <w:rFonts w:ascii="Consolas" w:eastAsia="Times New Roman" w:hAnsi="Consolas" w:cs="Courier New"/>
+          <w:color w:val="A9B7C6"/>
+          <w:sz w:val="20"/>
+          <w:szCs w:val="20"/>
+          <w:lang w:eastAsia="es-ES"/>
+        </w:rPr>
+      </w:pPr>
+      <w:r>
+        <w:rPr>
+          <w:rFonts w:ascii="Consolas" w:eastAsia="Times New Roman" w:hAnsi="Consolas" w:cs="Courier New"/>
+          <w:color w:val="808080"/>
+          <w:sz w:val="20"/>
+          <w:szCs w:val="20"/>
+          <w:lang w:eastAsia="es-ES"/>
+        </w:rPr>
+        <w:t>// Comprobamos que el contador de caracteres es de 241</w:t>
+      </w:r>
+      <w:r>
+        <w:rPr>
+          <w:rFonts w:ascii="Consolas" w:eastAsia="Times New Roman" w:hAnsi="Consolas" w:cs="Courier New"/>
+          <w:color w:val="808080"/>
+          <w:sz w:val="20"/>
+          <w:szCs w:val="20"/>
+          <w:lang w:eastAsia="es-ES"/>
+        </w:rPr>
+        <w:br/>
+      </w:r>
+      <w:r>
+        <w:rPr>
+          <w:rFonts w:ascii="Consolas" w:eastAsia="Times New Roman" w:hAnsi="Consolas" w:cs="Courier New"/>
+          <w:i/>
+          <w:iCs/>
+          <w:color w:val="A9B7C6"/>
+          <w:sz w:val="20"/>
+          <w:szCs w:val="20"/>
+          <w:lang w:eastAsia="es-ES"/>
+        </w:rPr>
+        <w:t>onView</w:t>
+      </w:r>
+      <w:r>
+        <w:rPr>
+          <w:rFonts w:ascii="Consolas" w:eastAsia="Times New Roman" w:hAnsi="Consolas" w:cs="Courier New"/>
+          <w:color w:val="A9B7C6"/>
+          <w:sz w:val="20"/>
+          <w:szCs w:val="20"/>
+          <w:lang w:eastAsia="es-ES"/>
+        </w:rPr>
+        <w:t>(</w:t>
+      </w:r>
+      <w:r>
+        <w:rPr>
+          <w:rFonts w:ascii="Consolas" w:eastAsia="Times New Roman" w:hAnsi="Consolas" w:cs="Courier New"/>
+          <w:i/>
+          <w:iCs/>
+          <w:color w:val="A9B7C6"/>
+          <w:sz w:val="20"/>
+          <w:szCs w:val="20"/>
+          <w:lang w:eastAsia="es-ES"/>
+        </w:rPr>
+        <w:t>withId</w:t>
+      </w:r>
+      <w:r>
+        <w:rPr>
+          <w:rFonts w:ascii="Consolas" w:eastAsia="Times New Roman" w:hAnsi="Consolas" w:cs="Courier New"/>
+          <w:color w:val="A9B7C6"/>
+          <w:sz w:val="20"/>
+          <w:szCs w:val="20"/>
+          <w:lang w:eastAsia="es-ES"/>
+        </w:rPr>
+        <w:t>(R.</w:t>
+      </w:r>
+      <w:proofErr w:type="gramStart"/>
+      <w:r>
+        <w:rPr>
+          <w:rFonts w:ascii="Consolas" w:eastAsia="Times New Roman" w:hAnsi="Consolas" w:cs="Courier New"/>
+          <w:color w:val="A9B7C6"/>
+          <w:sz w:val="20"/>
+          <w:szCs w:val="20"/>
+          <w:lang w:eastAsia="es-ES"/>
+        </w:rPr>
+        <w:t>id.</w:t>
+      </w:r>
+      <w:r>
+        <w:rPr>
+          <w:rFonts w:ascii="Consolas" w:eastAsia="Times New Roman" w:hAnsi="Consolas" w:cs="Courier New"/>
+          <w:i/>
+          <w:iCs/>
+          <w:color w:val="9876AA"/>
+          <w:sz w:val="20"/>
+          <w:szCs w:val="20"/>
+          <w:lang w:eastAsia="es-ES"/>
+        </w:rPr>
+        <w:t>textNumCaracteresActual</w:t>
+      </w:r>
+      <w:proofErr w:type="gramEnd"/>
+      <w:r>
+        <w:rPr>
+          <w:rFonts w:ascii="Consolas" w:eastAsia="Times New Roman" w:hAnsi="Consolas" w:cs="Courier New"/>
+          <w:color w:val="A9B7C6"/>
+          <w:sz w:val="20"/>
+          <w:szCs w:val="20"/>
+          <w:lang w:eastAsia="es-ES"/>
+        </w:rPr>
+        <w:t>)).check(</w:t>
+      </w:r>
+      <w:r>
+        <w:rPr>
+          <w:rFonts w:ascii="Consolas" w:eastAsia="Times New Roman" w:hAnsi="Consolas" w:cs="Courier New"/>
+          <w:i/>
+          <w:iCs/>
+          <w:color w:val="A9B7C6"/>
+          <w:sz w:val="20"/>
+          <w:szCs w:val="20"/>
+          <w:lang w:eastAsia="es-ES"/>
+        </w:rPr>
+        <w:t>matches</w:t>
+      </w:r>
+      <w:r>
+        <w:rPr>
+          <w:rFonts w:ascii="Consolas" w:eastAsia="Times New Roman" w:hAnsi="Consolas" w:cs="Courier New"/>
+          <w:color w:val="A9B7C6"/>
+          <w:sz w:val="20"/>
+          <w:szCs w:val="20"/>
+          <w:lang w:eastAsia="es-ES"/>
+        </w:rPr>
+        <w:t>(</w:t>
+      </w:r>
+      <w:r>
+        <w:rPr>
+          <w:rFonts w:ascii="Consolas" w:eastAsia="Times New Roman" w:hAnsi="Consolas" w:cs="Courier New"/>
+          <w:i/>
+          <w:iCs/>
+          <w:color w:val="A9B7C6"/>
+          <w:sz w:val="20"/>
+          <w:szCs w:val="20"/>
+          <w:lang w:eastAsia="es-ES"/>
+        </w:rPr>
+        <w:t>withText</w:t>
+      </w:r>
+      <w:r>
+        <w:rPr>
+          <w:rFonts w:ascii="Consolas" w:eastAsia="Times New Roman" w:hAnsi="Consolas" w:cs="Courier New"/>
+          <w:color w:val="A9B7C6"/>
+          <w:sz w:val="20"/>
+          <w:szCs w:val="20"/>
+          <w:lang w:eastAsia="es-ES"/>
+        </w:rPr>
+        <w:t>(</w:t>
+      </w:r>
+      <w:r>
+        <w:rPr>
+          <w:rFonts w:ascii="Consolas" w:eastAsia="Times New Roman" w:hAnsi="Consolas" w:cs="Courier New"/>
+          <w:color w:val="6A8759"/>
+          <w:sz w:val="20"/>
+          <w:szCs w:val="20"/>
+          <w:lang w:eastAsia="es-ES"/>
+        </w:rPr>
+        <w:t>"241"</w:t>
+      </w:r>
+      <w:r>
+        <w:rPr>
+          <w:rFonts w:ascii="Consolas" w:eastAsia="Times New Roman" w:hAnsi="Consolas" w:cs="Courier New"/>
+          <w:color w:val="A9B7C6"/>
+          <w:sz w:val="20"/>
+          <w:szCs w:val="20"/>
+          <w:lang w:eastAsia="es-ES"/>
+        </w:rPr>
+        <w:t>)))</w:t>
+      </w:r>
+      <w:r>
+        <w:rPr>
+          <w:rFonts w:ascii="Consolas" w:eastAsia="Times New Roman" w:hAnsi="Consolas" w:cs="Courier New"/>
+          <w:color w:val="CC7832"/>
+          <w:sz w:val="20"/>
+          <w:szCs w:val="20"/>
+          <w:lang w:eastAsia="es-ES"/>
+        </w:rPr>
+        <w:t>;</w:t>
+      </w:r>
+      <w:r>
+        <w:rPr>
+          <w:rFonts w:ascii="Consolas" w:eastAsia="Times New Roman" w:hAnsi="Consolas" w:cs="Courier New"/>
+          <w:color w:val="CC7832"/>
+          <w:sz w:val="20"/>
+          <w:szCs w:val="20"/>
+          <w:lang w:eastAsia="es-ES"/>
+        </w:rPr>
+        <w:br/>
+      </w:r>
+      <w:r>
+        <w:rPr>
+          <w:rFonts w:ascii="Consolas" w:eastAsia="Times New Roman" w:hAnsi="Consolas" w:cs="Courier New"/>
+          <w:color w:val="808080"/>
+          <w:sz w:val="20"/>
+          <w:szCs w:val="20"/>
+          <w:lang w:eastAsia="es-ES"/>
+        </w:rPr>
+        <w:t xml:space="preserve">// Comprobamos que el texto </w:t>
+      </w:r>
+      <w:proofErr w:type="spellStart"/>
+      <w:r>
+        <w:rPr>
+          <w:rFonts w:ascii="Consolas" w:eastAsia="Times New Roman" w:hAnsi="Consolas" w:cs="Courier New"/>
+          <w:color w:val="808080"/>
+          <w:sz w:val="20"/>
+          <w:szCs w:val="20"/>
+          <w:lang w:eastAsia="es-ES"/>
+        </w:rPr>
+        <w:t>a</w:t>
+      </w:r>
+      <w:proofErr w:type="spellEnd"/>
+      <w:r>
+        <w:rPr>
+          <w:rFonts w:ascii="Consolas" w:eastAsia="Times New Roman" w:hAnsi="Consolas" w:cs="Courier New"/>
+          <w:color w:val="808080"/>
+          <w:sz w:val="20"/>
+          <w:szCs w:val="20"/>
+          <w:lang w:eastAsia="es-ES"/>
+        </w:rPr>
+        <w:t xml:space="preserve"> cambiado a color rojo</w:t>
+      </w:r>
+      <w:r>
+        <w:rPr>
+          <w:rFonts w:ascii="Consolas" w:eastAsia="Times New Roman" w:hAnsi="Consolas" w:cs="Courier New"/>
+          <w:color w:val="808080"/>
+          <w:sz w:val="20"/>
+          <w:szCs w:val="20"/>
+          <w:lang w:eastAsia="es-ES"/>
+        </w:rPr>
+        <w:br/>
+      </w:r>
+      <w:r>
+        <w:rPr>
+          <w:rFonts w:ascii="Consolas" w:eastAsia="Times New Roman" w:hAnsi="Consolas" w:cs="Courier New"/>
+          <w:i/>
+          <w:iCs/>
+          <w:color w:val="A9B7C6"/>
+          <w:sz w:val="20"/>
+          <w:szCs w:val="20"/>
+          <w:lang w:eastAsia="es-ES"/>
+        </w:rPr>
+        <w:t>onView</w:t>
+      </w:r>
+      <w:r>
+        <w:rPr>
+          <w:rFonts w:ascii="Consolas" w:eastAsia="Times New Roman" w:hAnsi="Consolas" w:cs="Courier New"/>
+          <w:color w:val="A9B7C6"/>
+          <w:sz w:val="20"/>
+          <w:szCs w:val="20"/>
+          <w:lang w:eastAsia="es-ES"/>
+        </w:rPr>
+        <w:t>(</w:t>
+      </w:r>
+      <w:r>
+        <w:rPr>
+          <w:rFonts w:ascii="Consolas" w:eastAsia="Times New Roman" w:hAnsi="Consolas" w:cs="Courier New"/>
+          <w:i/>
+          <w:iCs/>
+          <w:color w:val="A9B7C6"/>
+          <w:sz w:val="20"/>
+          <w:szCs w:val="20"/>
+          <w:lang w:eastAsia="es-ES"/>
+        </w:rPr>
+        <w:t>withId</w:t>
+      </w:r>
+      <w:r>
+        <w:rPr>
+          <w:rFonts w:ascii="Consolas" w:eastAsia="Times New Roman" w:hAnsi="Consolas" w:cs="Courier New"/>
+          <w:color w:val="A9B7C6"/>
+          <w:sz w:val="20"/>
+          <w:szCs w:val="20"/>
+          <w:lang w:eastAsia="es-ES"/>
+        </w:rPr>
+        <w:t>(R.id.</w:t>
+      </w:r>
+      <w:r>
+        <w:rPr>
+          <w:rFonts w:ascii="Consolas" w:eastAsia="Times New Roman" w:hAnsi="Consolas" w:cs="Courier New"/>
+          <w:i/>
+          <w:iCs/>
+          <w:color w:val="9876AA"/>
+          <w:sz w:val="20"/>
+          <w:szCs w:val="20"/>
+          <w:lang w:eastAsia="es-ES"/>
+        </w:rPr>
+        <w:t>textNumCaracteresActual</w:t>
+      </w:r>
+      <w:r>
+        <w:rPr>
+          <w:rFonts w:ascii="Consolas" w:eastAsia="Times New Roman" w:hAnsi="Consolas" w:cs="Courier New"/>
+          <w:color w:val="A9B7C6"/>
+          <w:sz w:val="20"/>
+          <w:szCs w:val="20"/>
+          <w:lang w:eastAsia="es-ES"/>
+        </w:rPr>
+        <w:t>)).check(</w:t>
+      </w:r>
+      <w:r>
+        <w:rPr>
+          <w:rFonts w:ascii="Consolas" w:eastAsia="Times New Roman" w:hAnsi="Consolas" w:cs="Courier New"/>
+          <w:i/>
+          <w:iCs/>
+          <w:color w:val="A9B7C6"/>
+          <w:sz w:val="20"/>
+          <w:szCs w:val="20"/>
+          <w:lang w:eastAsia="es-ES"/>
+        </w:rPr>
+        <w:t>matches</w:t>
+      </w:r>
+      <w:r>
+        <w:rPr>
+          <w:rFonts w:ascii="Consolas" w:eastAsia="Times New Roman" w:hAnsi="Consolas" w:cs="Courier New"/>
+          <w:color w:val="A9B7C6"/>
+          <w:sz w:val="20"/>
+          <w:szCs w:val="20"/>
+          <w:lang w:eastAsia="es-ES"/>
+        </w:rPr>
+        <w:t>(</w:t>
+      </w:r>
+      <w:r>
+        <w:rPr>
+          <w:rFonts w:ascii="Consolas" w:eastAsia="Times New Roman" w:hAnsi="Consolas" w:cs="Courier New"/>
+          <w:i/>
+          <w:iCs/>
+          <w:color w:val="A9B7C6"/>
+          <w:sz w:val="20"/>
+          <w:szCs w:val="20"/>
+          <w:lang w:eastAsia="es-ES"/>
+        </w:rPr>
+        <w:t>hasTextColor</w:t>
+      </w:r>
+      <w:r>
+        <w:rPr>
+          <w:rFonts w:ascii="Consolas" w:eastAsia="Times New Roman" w:hAnsi="Consolas" w:cs="Courier New"/>
+          <w:color w:val="A9B7C6"/>
+          <w:sz w:val="20"/>
+          <w:szCs w:val="20"/>
+          <w:lang w:eastAsia="es-ES"/>
+        </w:rPr>
+        <w:t>(R.color.</w:t>
+      </w:r>
+      <w:r>
+        <w:rPr>
+          <w:rFonts w:ascii="Consolas" w:eastAsia="Times New Roman" w:hAnsi="Consolas" w:cs="Courier New"/>
+          <w:i/>
+          <w:iCs/>
+          <w:color w:val="9876AA"/>
+          <w:sz w:val="20"/>
+          <w:szCs w:val="20"/>
+          <w:lang w:eastAsia="es-ES"/>
+        </w:rPr>
+        <w:t>rojo</w:t>
+      </w:r>
+      <w:r>
+        <w:rPr>
+          <w:rFonts w:ascii="Consolas" w:eastAsia="Times New Roman" w:hAnsi="Consolas" w:cs="Courier New"/>
+          <w:color w:val="A9B7C6"/>
+          <w:sz w:val="20"/>
+          <w:szCs w:val="20"/>
+          <w:lang w:eastAsia="es-ES"/>
+        </w:rPr>
+        <w:t>)))</w:t>
+      </w:r>
+      <w:r>
+        <w:rPr>
+          <w:rFonts w:ascii="Consolas" w:eastAsia="Times New Roman" w:hAnsi="Consolas" w:cs="Courier New"/>
+          <w:color w:val="CC7832"/>
+          <w:sz w:val="20"/>
+          <w:szCs w:val="20"/>
+          <w:lang w:eastAsia="es-ES"/>
+        </w:rPr>
+        <w:t>;</w:t>
+      </w:r>
+    </w:p>
+    <w:p>
+      <w:pPr>
+        <w:pStyle w:val="paragraph"/>
+        <w:spacing w:before="0" w:beforeAutospacing="0" w:after="0" w:afterAutospacing="0"/>
+        <w:textAlignment w:val="baseline"/>
+        <w:rPr>
+          <w:rStyle w:val="normaltextrun"/>
+          <w:rFonts w:ascii="Calibri Light" w:hAnsi="Calibri Light" w:cs="Calibri Light"/>
+          <w:sz w:val="22"/>
+          <w:szCs w:val="22"/>
+        </w:rPr>
+      </w:pPr>
+    </w:p>
+    <w:p>
+      <w:pPr>
+        <w:pStyle w:val="paragraph"/>
+        <w:spacing w:before="0" w:beforeAutospacing="0" w:after="0" w:afterAutospacing="0"/>
+        <w:textAlignment w:val="baseline"/>
+        <w:rPr>
+          <w:rStyle w:val="normaltextrun"/>
+          <w:rFonts w:ascii="Calibri Light" w:hAnsi="Calibri Light" w:cs="Calibri Light"/>
+          <w:sz w:val="22"/>
+          <w:szCs w:val="22"/>
+        </w:rPr>
+      </w:pPr>
+      <w:r>
+        <w:rPr>
+          <w:rStyle w:val="normaltextrun"/>
+          <w:rFonts w:ascii="Calibri Light" w:hAnsi="Calibri Light" w:cs="Calibri Light"/>
+          <w:sz w:val="22"/>
+          <w:szCs w:val="22"/>
+        </w:rPr>
         <w:t xml:space="preserve">En </w:t>
       </w:r>
-      <w:r>
-        <w:rPr>
-          <w:rStyle w:val="normaltextrun"/>
-          <w:rFonts w:ascii="Calibri Light" w:hAnsi="Calibri Light" w:cs="Calibri Light"/>
-          <w:sz w:val="22"/>
-          <w:szCs w:val="22"/>
-        </w:rPr>
-        <w:t>modificar</w:t>
-      </w:r>
-      <w:r>
-        <w:rPr>
-          <w:rStyle w:val="normaltextrun"/>
-          <w:rFonts w:ascii="Calibri Light" w:hAnsi="Calibri Light" w:cs="Calibri Light"/>
-          <w:sz w:val="22"/>
-          <w:szCs w:val="22"/>
-        </w:rPr>
-        <w:t>GasolineraFavoritaUITest.</w:t>
-      </w:r>
-      <w:r>
-        <w:rPr>
-          <w:rStyle w:val="normaltextrun"/>
-          <w:rFonts w:ascii="Calibri Light" w:hAnsi="Calibri Light" w:cs="Calibri Light"/>
-          <w:sz w:val="22"/>
-          <w:szCs w:val="22"/>
-        </w:rPr>
-        <w:t>modifica</w:t>
-      </w:r>
-      <w:r>
-        <w:rPr>
-          <w:rStyle w:val="normaltextrun"/>
-          <w:rFonts w:ascii="Calibri Light" w:hAnsi="Calibri Light" w:cs="Calibri Light"/>
-          <w:sz w:val="22"/>
-          <w:szCs w:val="22"/>
-        </w:rPr>
-        <w:t>Favorito():</w:t>
+      <w:proofErr w:type="spellStart"/>
+      <w:r>
+        <w:rPr>
+          <w:rStyle w:val="normaltextrun"/>
+          <w:rFonts w:ascii="Calibri Light" w:hAnsi="Calibri Light" w:cs="Calibri Light"/>
+          <w:sz w:val="22"/>
+          <w:szCs w:val="22"/>
+        </w:rPr>
+        <w:t>modificarGasolineraFavoritaUITest.modificaFavorito</w:t>
+      </w:r>
+      <w:proofErr w:type="spellEnd"/>
+      <w:r>
+        <w:rPr>
+          <w:rStyle w:val="normaltextrun"/>
+          <w:rFonts w:ascii="Calibri Light" w:hAnsi="Calibri Light" w:cs="Calibri Light"/>
+          <w:sz w:val="22"/>
+          <w:szCs w:val="22"/>
+        </w:rPr>
+        <w:t>():</w:t>
       </w:r>
     </w:p>
     <w:p>
@@ -1465,7 +2145,7 @@
                 <w:sz w:val="22"/>
                 <w:szCs w:val="22"/>
               </w:rPr>
-              <w:t>c</w:t>
+              <w:t>b</w:t>
             </w:r>
           </w:p>
         </w:tc>
@@ -1639,13 +2319,7 @@
         <w:t>2</w:t>
       </w:r>
       <w:r>
-        <w:t>: Casos de prueba de la interfaz</w:t>
-      </w:r>
-      <w:r>
-        <w:t xml:space="preserve"> de modificar comentario</w:t>
-      </w:r>
-      <w:r>
-        <w:t>.</w:t>
+        <w:t>: Casos de prueba de la interfaz de modificar comentario.</w:t>
       </w:r>
     </w:p>
     <w:p>
@@ -1656,8 +2330,509 @@
         <w:rPr>
           <w:rStyle w:val="normaltextrun"/>
           <w:rFonts w:ascii="Calibri Light" w:hAnsi="Calibri Light" w:cs="Calibri Light"/>
+          <w:sz w:val="22"/>
+          <w:szCs w:val="22"/>
+        </w:rPr>
+      </w:pPr>
+    </w:p>
+    <w:p>
+      <w:pPr>
+        <w:pStyle w:val="paragraph"/>
+        <w:spacing w:before="0" w:beforeAutospacing="0" w:after="0" w:afterAutospacing="0"/>
+        <w:textAlignment w:val="baseline"/>
+        <w:rPr>
+          <w:rStyle w:val="normaltextrun"/>
+          <w:rFonts w:ascii="Calibri Light" w:hAnsi="Calibri Light" w:cs="Calibri Light"/>
+          <w:sz w:val="22"/>
+          <w:szCs w:val="22"/>
+        </w:rPr>
+      </w:pPr>
+      <w:r>
+        <w:rPr>
+          <w:rStyle w:val="normaltextrun"/>
+          <w:rFonts w:ascii="Calibri Light" w:hAnsi="Calibri Light" w:cs="Calibri Light"/>
+          <w:sz w:val="22"/>
+          <w:szCs w:val="22"/>
+        </w:rPr>
+        <w:t>Para clarificar, estas son las líneas de código añadidas al test:</w:t>
+      </w:r>
+    </w:p>
+    <w:p>
+      <w:pPr>
+        <w:pStyle w:val="paragraph"/>
+        <w:spacing w:before="0" w:beforeAutospacing="0" w:after="0" w:afterAutospacing="0"/>
+        <w:textAlignment w:val="baseline"/>
+        <w:rPr>
+          <w:rStyle w:val="normaltextrun"/>
+          <w:rFonts w:ascii="Calibri Light" w:hAnsi="Calibri Light" w:cs="Calibri Light"/>
           <w:b/>
           <w:bCs/>
+        </w:rPr>
+      </w:pPr>
+      <w:r>
+        <w:rPr>
+          <w:rStyle w:val="normaltextrun"/>
+          <w:rFonts w:ascii="Calibri Light" w:hAnsi="Calibri Light" w:cs="Calibri Light"/>
+          <w:b/>
+          <w:bCs/>
+        </w:rPr>
+        <w:t>UT1.c</w:t>
+      </w:r>
+    </w:p>
+    <w:p>
+      <w:pPr>
+        <w:pStyle w:val="HTMLconformatoprevio"/>
+        <w:shd w:val="clear" w:color="auto" w:fill="2B2B2B"/>
+        <w:rPr>
+          <w:rStyle w:val="normaltextrun"/>
+          <w:rFonts w:ascii="Consolas" w:hAnsi="Consolas"/>
+          <w:color w:val="A9B7C6"/>
+        </w:rPr>
+      </w:pPr>
+      <w:r>
+        <w:rPr>
+          <w:rFonts w:ascii="Consolas" w:hAnsi="Consolas"/>
+          <w:color w:val="808080"/>
+        </w:rPr>
+        <w:t>// Comprobamos que el contador de caracteres es de 19</w:t>
+      </w:r>
+      <w:r>
+        <w:rPr>
+          <w:rFonts w:ascii="Consolas" w:hAnsi="Consolas"/>
+          <w:color w:val="808080"/>
+        </w:rPr>
+        <w:br/>
+      </w:r>
+      <w:r>
+        <w:rPr>
+          <w:rFonts w:ascii="Consolas" w:hAnsi="Consolas"/>
+          <w:i/>
+          <w:iCs/>
+          <w:color w:val="A9B7C6"/>
+        </w:rPr>
+        <w:t>onView</w:t>
+      </w:r>
+      <w:r>
+        <w:rPr>
+          <w:rFonts w:ascii="Consolas" w:hAnsi="Consolas"/>
+          <w:color w:val="A9B7C6"/>
+        </w:rPr>
+        <w:t>(</w:t>
+      </w:r>
+      <w:r>
+        <w:rPr>
+          <w:rFonts w:ascii="Consolas" w:hAnsi="Consolas"/>
+          <w:i/>
+          <w:iCs/>
+          <w:color w:val="A9B7C6"/>
+        </w:rPr>
+        <w:t>withId</w:t>
+      </w:r>
+      <w:r>
+        <w:rPr>
+          <w:rFonts w:ascii="Consolas" w:hAnsi="Consolas"/>
+          <w:color w:val="A9B7C6"/>
+        </w:rPr>
+        <w:t>(R.</w:t>
+      </w:r>
+      <w:proofErr w:type="gramStart"/>
+      <w:r>
+        <w:rPr>
+          <w:rFonts w:ascii="Consolas" w:hAnsi="Consolas"/>
+          <w:color w:val="A9B7C6"/>
+        </w:rPr>
+        <w:t>id.</w:t>
+      </w:r>
+      <w:r>
+        <w:rPr>
+          <w:rFonts w:ascii="Consolas" w:hAnsi="Consolas"/>
+          <w:i/>
+          <w:iCs/>
+          <w:color w:val="9876AA"/>
+        </w:rPr>
+        <w:t>textNumCaracteresActual</w:t>
+      </w:r>
+      <w:proofErr w:type="gramEnd"/>
+      <w:r>
+        <w:rPr>
+          <w:rFonts w:ascii="Consolas" w:hAnsi="Consolas"/>
+          <w:color w:val="A9B7C6"/>
+        </w:rPr>
+        <w:t>)).check(</w:t>
+      </w:r>
+      <w:r>
+        <w:rPr>
+          <w:rFonts w:ascii="Consolas" w:hAnsi="Consolas"/>
+          <w:i/>
+          <w:iCs/>
+          <w:color w:val="A9B7C6"/>
+        </w:rPr>
+        <w:t>matches</w:t>
+      </w:r>
+      <w:r>
+        <w:rPr>
+          <w:rFonts w:ascii="Consolas" w:hAnsi="Consolas"/>
+          <w:color w:val="A9B7C6"/>
+        </w:rPr>
+        <w:t>(</w:t>
+      </w:r>
+      <w:r>
+        <w:rPr>
+          <w:rFonts w:ascii="Consolas" w:hAnsi="Consolas"/>
+          <w:i/>
+          <w:iCs/>
+          <w:color w:val="A9B7C6"/>
+        </w:rPr>
+        <w:t>withText</w:t>
+      </w:r>
+      <w:r>
+        <w:rPr>
+          <w:rFonts w:ascii="Consolas" w:hAnsi="Consolas"/>
+          <w:color w:val="A9B7C6"/>
+        </w:rPr>
+        <w:t>(</w:t>
+      </w:r>
+      <w:r>
+        <w:rPr>
+          <w:rFonts w:ascii="Consolas" w:hAnsi="Consolas"/>
+          <w:color w:val="6A8759"/>
+        </w:rPr>
+        <w:t>"19"</w:t>
+      </w:r>
+      <w:r>
+        <w:rPr>
+          <w:rFonts w:ascii="Consolas" w:hAnsi="Consolas"/>
+          <w:color w:val="A9B7C6"/>
+        </w:rPr>
+        <w:t>)))</w:t>
+      </w:r>
+      <w:r>
+        <w:rPr>
+          <w:rFonts w:ascii="Consolas" w:hAnsi="Consolas"/>
+          <w:color w:val="CC7832"/>
+        </w:rPr>
+        <w:t>;</w:t>
+      </w:r>
+    </w:p>
+    <w:p>
+      <w:pPr>
+        <w:pStyle w:val="paragraph"/>
+        <w:spacing w:before="0" w:beforeAutospacing="0" w:after="0" w:afterAutospacing="0"/>
+        <w:textAlignment w:val="baseline"/>
+        <w:rPr>
+          <w:rStyle w:val="normaltextrun"/>
+          <w:rFonts w:ascii="Calibri Light" w:hAnsi="Calibri Light" w:cs="Calibri Light"/>
+          <w:b/>
+          <w:bCs/>
+        </w:rPr>
+      </w:pPr>
+      <w:bookmarkStart w:id="0" w:name="_GoBack"/>
+      <w:bookmarkEnd w:id="0"/>
+    </w:p>
+    <w:p>
+      <w:pPr>
+        <w:pStyle w:val="paragraph"/>
+        <w:spacing w:before="0" w:beforeAutospacing="0" w:after="0" w:afterAutospacing="0"/>
+        <w:textAlignment w:val="baseline"/>
+        <w:rPr>
+          <w:rStyle w:val="normaltextrun"/>
+          <w:rFonts w:ascii="Calibri Light" w:hAnsi="Calibri Light" w:cs="Calibri Light"/>
+          <w:b/>
+          <w:bCs/>
+        </w:rPr>
+      </w:pPr>
+      <w:r>
+        <w:rPr>
+          <w:rStyle w:val="normaltextrun"/>
+          <w:rFonts w:ascii="Calibri Light" w:hAnsi="Calibri Light" w:cs="Calibri Light"/>
+          <w:b/>
+          <w:bCs/>
+        </w:rPr>
+        <w:t>UT1.d</w:t>
+      </w:r>
+    </w:p>
+    <w:p>
+      <w:pPr>
+        <w:pStyle w:val="HTMLconformatoprevio"/>
+        <w:shd w:val="clear" w:color="auto" w:fill="2B2B2B"/>
+        <w:rPr>
+          <w:rFonts w:ascii="Consolas" w:hAnsi="Consolas"/>
+          <w:color w:val="A9B7C6"/>
+        </w:rPr>
+      </w:pPr>
+      <w:r>
+        <w:rPr>
+          <w:rFonts w:ascii="Consolas" w:hAnsi="Consolas"/>
+          <w:color w:val="808080"/>
+        </w:rPr>
+        <w:t>// Comprobamos que el contador de caracteres es de 241</w:t>
+      </w:r>
+      <w:r>
+        <w:rPr>
+          <w:rFonts w:ascii="Consolas" w:hAnsi="Consolas"/>
+          <w:color w:val="808080"/>
+        </w:rPr>
+        <w:br/>
+      </w:r>
+      <w:r>
+        <w:rPr>
+          <w:rFonts w:ascii="Consolas" w:hAnsi="Consolas"/>
+          <w:i/>
+          <w:iCs/>
+          <w:color w:val="A9B7C6"/>
+        </w:rPr>
+        <w:t>onView</w:t>
+      </w:r>
+      <w:r>
+        <w:rPr>
+          <w:rFonts w:ascii="Consolas" w:hAnsi="Consolas"/>
+          <w:color w:val="A9B7C6"/>
+        </w:rPr>
+        <w:t>(</w:t>
+      </w:r>
+      <w:r>
+        <w:rPr>
+          <w:rFonts w:ascii="Consolas" w:hAnsi="Consolas"/>
+          <w:i/>
+          <w:iCs/>
+          <w:color w:val="A9B7C6"/>
+        </w:rPr>
+        <w:t>withId</w:t>
+      </w:r>
+      <w:r>
+        <w:rPr>
+          <w:rFonts w:ascii="Consolas" w:hAnsi="Consolas"/>
+          <w:color w:val="A9B7C6"/>
+        </w:rPr>
+        <w:t>(R.</w:t>
+      </w:r>
+      <w:proofErr w:type="gramStart"/>
+      <w:r>
+        <w:rPr>
+          <w:rFonts w:ascii="Consolas" w:hAnsi="Consolas"/>
+          <w:color w:val="A9B7C6"/>
+        </w:rPr>
+        <w:t>id.</w:t>
+      </w:r>
+      <w:r>
+        <w:rPr>
+          <w:rFonts w:ascii="Consolas" w:hAnsi="Consolas"/>
+          <w:i/>
+          <w:iCs/>
+          <w:color w:val="9876AA"/>
+        </w:rPr>
+        <w:t>textNumCaracteresActual</w:t>
+      </w:r>
+      <w:proofErr w:type="gramEnd"/>
+      <w:r>
+        <w:rPr>
+          <w:rFonts w:ascii="Consolas" w:hAnsi="Consolas"/>
+          <w:color w:val="A9B7C6"/>
+        </w:rPr>
+        <w:t>)).check(</w:t>
+      </w:r>
+      <w:r>
+        <w:rPr>
+          <w:rFonts w:ascii="Consolas" w:hAnsi="Consolas"/>
+          <w:i/>
+          <w:iCs/>
+          <w:color w:val="A9B7C6"/>
+        </w:rPr>
+        <w:t>matches</w:t>
+      </w:r>
+      <w:r>
+        <w:rPr>
+          <w:rFonts w:ascii="Consolas" w:hAnsi="Consolas"/>
+          <w:color w:val="A9B7C6"/>
+        </w:rPr>
+        <w:t>(</w:t>
+      </w:r>
+      <w:r>
+        <w:rPr>
+          <w:rFonts w:ascii="Consolas" w:hAnsi="Consolas"/>
+          <w:i/>
+          <w:iCs/>
+          <w:color w:val="A9B7C6"/>
+        </w:rPr>
+        <w:t>withText</w:t>
+      </w:r>
+      <w:r>
+        <w:rPr>
+          <w:rFonts w:ascii="Consolas" w:hAnsi="Consolas"/>
+          <w:color w:val="A9B7C6"/>
+        </w:rPr>
+        <w:t>(</w:t>
+      </w:r>
+      <w:r>
+        <w:rPr>
+          <w:rFonts w:ascii="Consolas" w:hAnsi="Consolas"/>
+          <w:color w:val="6A8759"/>
+        </w:rPr>
+        <w:t>"241"</w:t>
+      </w:r>
+      <w:r>
+        <w:rPr>
+          <w:rFonts w:ascii="Consolas" w:hAnsi="Consolas"/>
+          <w:color w:val="A9B7C6"/>
+        </w:rPr>
+        <w:t>)))</w:t>
+      </w:r>
+      <w:r>
+        <w:rPr>
+          <w:rFonts w:ascii="Consolas" w:hAnsi="Consolas"/>
+          <w:color w:val="CC7832"/>
+        </w:rPr>
+        <w:t>;</w:t>
+      </w:r>
+      <w:r>
+        <w:rPr>
+          <w:rFonts w:ascii="Consolas" w:hAnsi="Consolas"/>
+          <w:color w:val="CC7832"/>
+        </w:rPr>
+        <w:br/>
+      </w:r>
+      <w:r>
+        <w:rPr>
+          <w:rFonts w:ascii="Consolas" w:hAnsi="Consolas"/>
+          <w:color w:val="808080"/>
+        </w:rPr>
+        <w:t xml:space="preserve">// Comprobamos que el texto </w:t>
+      </w:r>
+      <w:proofErr w:type="spellStart"/>
+      <w:r>
+        <w:rPr>
+          <w:rFonts w:ascii="Consolas" w:hAnsi="Consolas"/>
+          <w:color w:val="808080"/>
+        </w:rPr>
+        <w:t>a</w:t>
+      </w:r>
+      <w:proofErr w:type="spellEnd"/>
+      <w:r>
+        <w:rPr>
+          <w:rFonts w:ascii="Consolas" w:hAnsi="Consolas"/>
+          <w:color w:val="808080"/>
+        </w:rPr>
+        <w:t xml:space="preserve"> cambiado a color rojo</w:t>
+      </w:r>
+      <w:r>
+        <w:rPr>
+          <w:rFonts w:ascii="Consolas" w:hAnsi="Consolas"/>
+          <w:color w:val="808080"/>
+        </w:rPr>
+        <w:br/>
+      </w:r>
+      <w:r>
+        <w:rPr>
+          <w:rFonts w:ascii="Consolas" w:hAnsi="Consolas"/>
+          <w:i/>
+          <w:iCs/>
+          <w:color w:val="A9B7C6"/>
+        </w:rPr>
+        <w:t>onView</w:t>
+      </w:r>
+      <w:r>
+        <w:rPr>
+          <w:rFonts w:ascii="Consolas" w:hAnsi="Consolas"/>
+          <w:color w:val="A9B7C6"/>
+        </w:rPr>
+        <w:t>(</w:t>
+      </w:r>
+      <w:r>
+        <w:rPr>
+          <w:rFonts w:ascii="Consolas" w:hAnsi="Consolas"/>
+          <w:i/>
+          <w:iCs/>
+          <w:color w:val="A9B7C6"/>
+        </w:rPr>
+        <w:t>withId</w:t>
+      </w:r>
+      <w:r>
+        <w:rPr>
+          <w:rFonts w:ascii="Consolas" w:hAnsi="Consolas"/>
+          <w:color w:val="A9B7C6"/>
+        </w:rPr>
+        <w:t>(R.id.</w:t>
+      </w:r>
+      <w:r>
+        <w:rPr>
+          <w:rFonts w:ascii="Consolas" w:hAnsi="Consolas"/>
+          <w:i/>
+          <w:iCs/>
+          <w:color w:val="9876AA"/>
+        </w:rPr>
+        <w:t>textNumCaracteresActual</w:t>
+      </w:r>
+      <w:r>
+        <w:rPr>
+          <w:rFonts w:ascii="Consolas" w:hAnsi="Consolas"/>
+          <w:color w:val="A9B7C6"/>
+        </w:rPr>
+        <w:t>)).check(</w:t>
+      </w:r>
+      <w:r>
+        <w:rPr>
+          <w:rFonts w:ascii="Consolas" w:hAnsi="Consolas"/>
+          <w:i/>
+          <w:iCs/>
+          <w:color w:val="A9B7C6"/>
+        </w:rPr>
+        <w:t>matches</w:t>
+      </w:r>
+      <w:r>
+        <w:rPr>
+          <w:rFonts w:ascii="Consolas" w:hAnsi="Consolas"/>
+          <w:color w:val="A9B7C6"/>
+        </w:rPr>
+        <w:t>(</w:t>
+      </w:r>
+      <w:r>
+        <w:rPr>
+          <w:rFonts w:ascii="Consolas" w:hAnsi="Consolas"/>
+          <w:i/>
+          <w:iCs/>
+          <w:color w:val="A9B7C6"/>
+        </w:rPr>
+        <w:t>hasTextColor</w:t>
+      </w:r>
+      <w:r>
+        <w:rPr>
+          <w:rFonts w:ascii="Consolas" w:hAnsi="Consolas"/>
+          <w:color w:val="A9B7C6"/>
+        </w:rPr>
+        <w:t>(R.color.</w:t>
+      </w:r>
+      <w:r>
+        <w:rPr>
+          <w:rFonts w:ascii="Consolas" w:hAnsi="Consolas"/>
+          <w:i/>
+          <w:iCs/>
+          <w:color w:val="9876AA"/>
+        </w:rPr>
+        <w:t>rojo</w:t>
+      </w:r>
+      <w:r>
+        <w:rPr>
+          <w:rFonts w:ascii="Consolas" w:hAnsi="Consolas"/>
+          <w:color w:val="A9B7C6"/>
+        </w:rPr>
+        <w:t>)))</w:t>
+      </w:r>
+      <w:r>
+        <w:rPr>
+          <w:rFonts w:ascii="Consolas" w:hAnsi="Consolas"/>
+          <w:color w:val="CC7832"/>
+        </w:rPr>
+        <w:t>;</w:t>
+      </w:r>
+    </w:p>
+    <w:p>
+      <w:pPr>
+        <w:pStyle w:val="paragraph"/>
+        <w:spacing w:before="0" w:beforeAutospacing="0" w:after="0" w:afterAutospacing="0"/>
+        <w:textAlignment w:val="baseline"/>
+        <w:rPr>
+          <w:rStyle w:val="normaltextrun"/>
+          <w:rFonts w:ascii="Calibri Light" w:hAnsi="Calibri Light" w:cs="Calibri Light"/>
         </w:rPr>
       </w:pPr>
     </w:p>
@@ -3423,6 +4598,54 @@
       <w:contextualSpacing/>
     </w:pPr>
   </w:style>
+  <w:style w:type="paragraph" w:styleId="HTMLconformatoprevio">
+    <w:name w:val="HTML Preformatted"/>
+    <w:basedOn w:val="Normal"/>
+    <w:link w:val="HTMLconformatoprevioCar"/>
+    <w:uiPriority w:val="99"/>
+    <w:unhideWhenUsed/>
+    <w:rsid w:val="00A016A0"/>
+    <w:pPr>
+      <w:tabs>
+        <w:tab w:val="left" w:pos="916"/>
+        <w:tab w:val="left" w:pos="1832"/>
+        <w:tab w:val="left" w:pos="2748"/>
+        <w:tab w:val="left" w:pos="3664"/>
+        <w:tab w:val="left" w:pos="4580"/>
+        <w:tab w:val="left" w:pos="5496"/>
+        <w:tab w:val="left" w:pos="6412"/>
+        <w:tab w:val="left" w:pos="7328"/>
+        <w:tab w:val="left" w:pos="8244"/>
+        <w:tab w:val="left" w:pos="9160"/>
+        <w:tab w:val="left" w:pos="10076"/>
+        <w:tab w:val="left" w:pos="10992"/>
+        <w:tab w:val="left" w:pos="11908"/>
+        <w:tab w:val="left" w:pos="12824"/>
+        <w:tab w:val="left" w:pos="13740"/>
+        <w:tab w:val="left" w:pos="14656"/>
+      </w:tabs>
+      <w:spacing w:after="0" w:line="240" w:lineRule="auto"/>
+    </w:pPr>
+    <w:rPr>
+      <w:rFonts w:ascii="Courier New" w:eastAsia="Times New Roman" w:hAnsi="Courier New" w:cs="Courier New"/>
+      <w:sz w:val="20"/>
+      <w:szCs w:val="20"/>
+      <w:lang w:eastAsia="es-ES"/>
+    </w:rPr>
+  </w:style>
+  <w:style w:type="character" w:customStyle="1" w:styleId="HTMLconformatoprevioCar">
+    <w:name w:val="HTML con formato previo Car"/>
+    <w:basedOn w:val="Fuentedeprrafopredeter"/>
+    <w:link w:val="HTMLconformatoprevio"/>
+    <w:uiPriority w:val="99"/>
+    <w:rsid w:val="00A016A0"/>
+    <w:rPr>
+      <w:rFonts w:ascii="Courier New" w:eastAsia="Times New Roman" w:hAnsi="Courier New" w:cs="Courier New"/>
+      <w:sz w:val="20"/>
+      <w:szCs w:val="20"/>
+      <w:lang w:eastAsia="es-ES"/>
+    </w:rPr>
+  </w:style>
 </w:styles>
 </file>
 

</xml_diff>